<commit_message>
Actualizacion de informacion de persistencia entre postgres y DJANGO
</commit_message>
<xml_diff>
--- a/MANUALS/PYTHON/HORIZON/9. POSTGRESQL CONN DJANGO.docx
+++ b/MANUALS/PYTHON/HORIZON/9. POSTGRESQL CONN DJANGO.docx
@@ -48,6 +48,8 @@
           <w:t>https://help.ubuntu.com/community/PostgreSQL</w:t>
         </w:r>
       </w:hyperlink>
+      <w:bookmarkStart w:id="0" w:name="_GoBack"/>
+      <w:bookmarkEnd w:id="0"/>
     </w:p>
     <w:p>
       <w:pPr>
@@ -57,6 +59,19 @@
         </w:rPr>
       </w:pPr>
       <w:hyperlink r:id="rId6" w:history="1">
+        <w:r>
+          <w:rPr>
+            <w:rStyle w:val="Hipervnculo"/>
+          </w:rPr>
+          <w:t>https://help.ubuntu.com/community/PostgreSQL</w:t>
+        </w:r>
+      </w:hyperlink>
+    </w:p>
+    <w:p>
+      <w:pPr>
+        <w:jc w:val="both"/>
+      </w:pPr>
+      <w:hyperlink r:id="rId7" w:history="1">
         <w:r>
           <w:rPr>
             <w:rStyle w:val="Hipervnculo"/>
@@ -69,14 +84,6 @@
       <w:pPr>
         <w:jc w:val="both"/>
       </w:pPr>
-      <w:hyperlink r:id="rId7" w:history="1">
-        <w:r>
-          <w:rPr>
-            <w:rStyle w:val="Hipervnculo"/>
-          </w:rPr>
-          <w:t>https://help.ubuntu.com/community/PostgreSQL</w:t>
-        </w:r>
-      </w:hyperlink>
     </w:p>
     <w:p>
       <w:pPr>
@@ -87,8 +94,6 @@
         </w:numPr>
         <w:jc w:val="both"/>
       </w:pPr>
-      <w:bookmarkStart w:id="0" w:name="_GoBack"/>
-      <w:bookmarkEnd w:id="0"/>
       <w:r>
         <w:t>GET UPDATE:</w:t>
       </w:r>
@@ -256,6 +261,7 @@
           <w:noProof/>
           <w:lang w:eastAsia="es-EC"/>
         </w:rPr>
+        <w:lastRenderedPageBreak/>
         <mc:AlternateContent>
           <mc:Choice Requires="wps">
             <w:drawing>
@@ -388,7 +394,6 @@
         <w:jc w:val="both"/>
       </w:pPr>
       <w:r>
-        <w:lastRenderedPageBreak/>
         <w:t>FINNALY WE WILL HAVE OUR POSTGRESQL INSTALLED:</w:t>
       </w:r>
     </w:p>
@@ -522,6 +527,7 @@
           <w:noProof/>
           <w:lang w:eastAsia="es-EC"/>
         </w:rPr>
+        <w:lastRenderedPageBreak/>
         <mc:AlternateContent>
           <mc:Choice Requires="wps">
             <w:drawing>
@@ -787,12 +793,11 @@
           <w:noProof/>
           <w:lang w:eastAsia="es-EC"/>
         </w:rPr>
-        <w:lastRenderedPageBreak/>
         <w:drawing>
-          <wp:inline distT="0" distB="0" distL="0" distR="0" wp14:anchorId="0C5DD6C2" wp14:editId="07049AA9">
-            <wp:extent cx="5267325" cy="3067561"/>
-            <wp:effectExtent l="0" t="0" r="0" b="0"/>
-            <wp:docPr id="36" name="Imagen 36"/>
+          <wp:inline distT="0" distB="0" distL="0" distR="0" wp14:anchorId="05B88BF5" wp14:editId="40772D6C">
+            <wp:extent cx="4495061" cy="2362200"/>
+            <wp:effectExtent l="0" t="0" r="1270" b="0"/>
+            <wp:docPr id="4" name="Imagen 4"/>
             <wp:cNvGraphicFramePr>
               <a:graphicFrameLocks xmlns:a="http://schemas.openxmlformats.org/drawingml/2006/main" noChangeAspect="1"/>
             </wp:cNvGraphicFramePr>
@@ -805,13 +810,13 @@
                   </pic:nvPicPr>
                   <pic:blipFill rotWithShape="1">
                     <a:blip r:embed="rId12"/>
-                    <a:srcRect l="1235" t="25413" r="52728" b="26898"/>
+                    <a:srcRect l="13582" t="32315" r="51846" b="35369"/>
                     <a:stretch/>
                   </pic:blipFill>
                   <pic:spPr bwMode="auto">
                     <a:xfrm>
                       <a:off x="0" y="0"/>
-                      <a:ext cx="5288856" cy="3080100"/>
+                      <a:ext cx="4511566" cy="2370874"/>
                     </a:xfrm>
                     <a:prstGeom prst="rect">
                       <a:avLst/>
@@ -836,11 +841,94 @@
       <w:pPr>
         <w:jc w:val="center"/>
       </w:pPr>
+    </w:p>
+    <w:p>
+      <w:pPr>
+        <w:jc w:val="both"/>
+        <w:rPr>
+          <w:b/>
+          <w:i/>
+        </w:rPr>
+      </w:pPr>
+      <w:r>
+        <w:t xml:space="preserve">MAKE SUERE YOU HAVE ALREADY INSTALLED </w:t>
+      </w:r>
+      <w:r>
+        <w:rPr>
+          <w:b/>
+          <w:i/>
+        </w:rPr>
+        <w:t>psycopg2</w:t>
+      </w:r>
+    </w:p>
+    <w:p>
+      <w:pPr>
+        <w:jc w:val="center"/>
+      </w:pPr>
       <w:r>
         <w:rPr>
           <w:noProof/>
           <w:lang w:eastAsia="es-EC"/>
         </w:rPr>
+        <w:drawing>
+          <wp:inline distT="0" distB="0" distL="0" distR="0" wp14:anchorId="39047407" wp14:editId="7AE40C54">
+            <wp:extent cx="4744779" cy="1714500"/>
+            <wp:effectExtent l="0" t="0" r="0" b="0"/>
+            <wp:docPr id="3" name="Imagen 3"/>
+            <wp:cNvGraphicFramePr>
+              <a:graphicFrameLocks xmlns:a="http://schemas.openxmlformats.org/drawingml/2006/main" noChangeAspect="1"/>
+            </wp:cNvGraphicFramePr>
+            <a:graphic xmlns:a="http://schemas.openxmlformats.org/drawingml/2006/main">
+              <a:graphicData uri="http://schemas.openxmlformats.org/drawingml/2006/picture">
+                <pic:pic xmlns:pic="http://schemas.openxmlformats.org/drawingml/2006/picture">
+                  <pic:nvPicPr>
+                    <pic:cNvPr id="1" name=""/>
+                    <pic:cNvPicPr/>
+                  </pic:nvPicPr>
+                  <pic:blipFill rotWithShape="1">
+                    <a:blip r:embed="rId13"/>
+                    <a:srcRect l="55209" t="45179" r="2811" b="27840"/>
+                    <a:stretch/>
+                  </pic:blipFill>
+                  <pic:spPr bwMode="auto">
+                    <a:xfrm>
+                      <a:off x="0" y="0"/>
+                      <a:ext cx="4768090" cy="1722923"/>
+                    </a:xfrm>
+                    <a:prstGeom prst="rect">
+                      <a:avLst/>
+                    </a:prstGeom>
+                    <a:ln>
+                      <a:noFill/>
+                    </a:ln>
+                    <a:extLst>
+                      <a:ext uri="{53640926-AAD7-44D8-BBD7-CCE9431645EC}">
+                        <a14:shadowObscured xmlns:a14="http://schemas.microsoft.com/office/drawing/2010/main"/>
+                      </a:ext>
+                    </a:extLst>
+                  </pic:spPr>
+                </pic:pic>
+              </a:graphicData>
+            </a:graphic>
+          </wp:inline>
+        </w:drawing>
+      </w:r>
+    </w:p>
+    <w:p>
+      <w:pPr>
+        <w:jc w:val="center"/>
+      </w:pPr>
+    </w:p>
+    <w:p>
+      <w:pPr>
+        <w:jc w:val="center"/>
+      </w:pPr>
+      <w:r>
+        <w:rPr>
+          <w:noProof/>
+          <w:lang w:eastAsia="es-EC"/>
+        </w:rPr>
+        <w:lastRenderedPageBreak/>
         <w:drawing>
           <wp:inline distT="0" distB="0" distL="0" distR="0" wp14:anchorId="56ADF220" wp14:editId="6A2EA052">
             <wp:extent cx="4152751" cy="1247775"/>
@@ -857,7 +945,7 @@
                     <pic:cNvPicPr/>
                   </pic:nvPicPr>
                   <pic:blipFill rotWithShape="1">
-                    <a:blip r:embed="rId13"/>
+                    <a:blip r:embed="rId14"/>
                     <a:srcRect l="2117" t="7844" r="62261" b="73118"/>
                     <a:stretch/>
                   </pic:blipFill>
@@ -921,7 +1009,7 @@
                     <pic:cNvPicPr/>
                   </pic:nvPicPr>
                   <pic:blipFill rotWithShape="1">
-                    <a:blip r:embed="rId14"/>
+                    <a:blip r:embed="rId15"/>
                     <a:srcRect l="2077" t="42937" r="56785" b="49487"/>
                     <a:stretch/>
                   </pic:blipFill>
@@ -948,6 +1036,25 @@
           </wp:inline>
         </w:drawing>
       </w:r>
+    </w:p>
+    <w:p>
+      <w:pPr>
+        <w:jc w:val="center"/>
+        <w:rPr>
+          <w:noProof/>
+          <w:lang w:eastAsia="es-EC"/>
+        </w:rPr>
+      </w:pPr>
+    </w:p>
+    <w:p>
+      <w:pPr>
+        <w:jc w:val="center"/>
+      </w:pPr>
+    </w:p>
+    <w:p>
+      <w:pPr>
+        <w:jc w:val="center"/>
+      </w:pPr>
     </w:p>
     <w:sectPr>
       <w:pgSz w:w="11906" w:h="16838"/>

</xml_diff>